<commit_message>
End of lecture 2
</commit_message>
<xml_diff>
--- a/Notes.docx
+++ b/Notes.docx
@@ -14,13 +14,8 @@
       <w:pPr>
         <w:pStyle w:val="ListBullet"/>
       </w:pPr>
-      <w:proofErr w:type="spellStart"/>
-      <w:r>
-        <w:t>src</w:t>
-      </w:r>
-      <w:proofErr w:type="spellEnd"/>
-      <w:r>
-        <w:t xml:space="preserve"> &gt; main &gt; java contains package folders. A package is a namespace. </w:t>
+      <w:r>
+        <w:t xml:space="preserve">src &gt; main &gt; java contains package folders. A package is a namespace. </w:t>
       </w:r>
     </w:p>
     <w:p>
@@ -41,74 +36,32 @@
         <w:ind w:left="993"/>
       </w:pPr>
       <w:r>
-        <w:t xml:space="preserve">This class must have a method ‘main’ that is run by the </w:t>
-      </w:r>
-      <w:proofErr w:type="gramStart"/>
-      <w:r>
-        <w:t>compiler</w:t>
-      </w:r>
-      <w:proofErr w:type="gramEnd"/>
-    </w:p>
-    <w:p>
-      <w:pPr>
-        <w:pStyle w:val="ListBullet"/>
-      </w:pPr>
-      <w:r>
-        <w:t xml:space="preserve">Java is </w:t>
-      </w:r>
-      <w:proofErr w:type="gramStart"/>
-      <w:r>
-        <w:t>strongly</w:t>
-      </w:r>
-      <w:proofErr w:type="gramEnd"/>
-      <w:r>
-        <w:t xml:space="preserve"> typed language, </w:t>
-      </w:r>
-      <w:proofErr w:type="gramStart"/>
-      <w:r>
-        <w:t>i.e.</w:t>
-      </w:r>
-      <w:proofErr w:type="gramEnd"/>
-      <w:r>
-        <w:t xml:space="preserve"> every variable must explicitly have a type.</w:t>
-      </w:r>
-    </w:p>
-    <w:p>
-      <w:pPr>
-        <w:pStyle w:val="ListBullet"/>
-      </w:pPr>
-      <w:r>
-        <w:t>Strings have double quotes “string”. Strings are concatenated with +, i.e. “Hello world” is equal to “</w:t>
-      </w:r>
-      <w:proofErr w:type="gramStart"/>
-      <w:r>
-        <w:t>Hello ”</w:t>
-      </w:r>
-      <w:proofErr w:type="gramEnd"/>
-      <w:r>
-        <w:t xml:space="preserve"> + “World”</w:t>
-      </w:r>
-    </w:p>
-    <w:p>
-      <w:pPr>
-        <w:pStyle w:val="ListBullet"/>
-      </w:pPr>
-      <w:r>
-        <w:t xml:space="preserve">Methods for every string are called </w:t>
-      </w:r>
-      <w:proofErr w:type="gramStart"/>
-      <w:r>
-        <w:t>via .</w:t>
-      </w:r>
-      <w:proofErr w:type="gramEnd"/>
-      <w:r>
-        <w:t xml:space="preserve">’…’. These can be </w:t>
-      </w:r>
-      <w:proofErr w:type="gramStart"/>
-      <w:r>
-        <w:t>chained</w:t>
-      </w:r>
-      <w:proofErr w:type="gramEnd"/>
+        <w:t>This class must have a method ‘main’ that is run by the compiler</w:t>
+      </w:r>
+    </w:p>
+    <w:p>
+      <w:pPr>
+        <w:pStyle w:val="ListBullet"/>
+      </w:pPr>
+      <w:r>
+        <w:t>Java is strongly typed language, i.e. every variable must explicitly have a type.</w:t>
+      </w:r>
+    </w:p>
+    <w:p>
+      <w:pPr>
+        <w:pStyle w:val="ListBullet"/>
+      </w:pPr>
+      <w:r>
+        <w:t>Strings have double quotes “string”. Strings are concatenated with +, i.e. “Hello world” is equal to “Hello ” + “World”</w:t>
+      </w:r>
+    </w:p>
+    <w:p>
+      <w:pPr>
+        <w:pStyle w:val="ListBullet"/>
+      </w:pPr>
+      <w:r>
+        <w:t>Methods for every string are called via .’…’. These can be chained</w:t>
+      </w:r>
     </w:p>
     <w:p>
       <w:pPr>
@@ -133,13 +86,8 @@
       <w:pPr>
         <w:pStyle w:val="ListBullet"/>
       </w:pPr>
-      <w:proofErr w:type="gramStart"/>
-      <w:r>
-        <w:t>A class</w:t>
-      </w:r>
-      <w:proofErr w:type="gramEnd"/>
-      <w:r>
-        <w:t xml:space="preserve"> file is ‘the blueprint’. An object is an instance of a class</w:t>
+      <w:r>
+        <w:t>A class file is ‘the blueprint’. An object is an instance of a class</w:t>
       </w:r>
       <w:r>
         <w:t xml:space="preserve">. </w:t>
@@ -186,15 +134,7 @@
         </w:numPr>
       </w:pPr>
       <w:r>
-        <w:t xml:space="preserve">Java has garbage collection, </w:t>
-      </w:r>
-      <w:proofErr w:type="gramStart"/>
-      <w:r>
-        <w:t>i.e.</w:t>
-      </w:r>
-      <w:proofErr w:type="gramEnd"/>
-      <w:r>
-        <w:t xml:space="preserve"> it automatically assigns and de-assigns memory. </w:t>
+        <w:t xml:space="preserve">Java has garbage collection, i.e. it automatically assigns and de-assigns memory. </w:t>
       </w:r>
       <w:r>
         <w:t>C++ doesn’t.</w:t>
@@ -233,13 +173,8 @@
         <w:t>/** …. */ is a class comment. This shows up when ‘hovering’ over a class</w:t>
       </w:r>
       <w:r>
-        <w:t xml:space="preserve"> or its </w:t>
-      </w:r>
-      <w:proofErr w:type="gramStart"/>
-      <w:r>
-        <w:t>method</w:t>
-      </w:r>
-      <w:proofErr w:type="gramEnd"/>
+        <w:t xml:space="preserve"> or its method</w:t>
+      </w:r>
     </w:p>
     <w:p>
       <w:pPr>
@@ -250,6 +185,18 @@
         </w:numPr>
       </w:pPr>
       <w:r>
+        <w:t>/* … */ is a multiline comment</w:t>
+      </w:r>
+    </w:p>
+    <w:p>
+      <w:pPr>
+        <w:pStyle w:val="ListBullet"/>
+        <w:numPr>
+          <w:ilvl w:val="1"/>
+          <w:numId w:val="1"/>
+        </w:numPr>
+      </w:pPr>
+      <w:r>
         <w:t>// is a single line comment</w:t>
       </w:r>
     </w:p>
@@ -258,7 +205,108 @@
         <w:pStyle w:val="ListBullet"/>
       </w:pPr>
       <w:r>
-        <w:t>We use the this to prevent ‘clashes’ between a local variable and a class ‘property’</w:t>
+        <w:t xml:space="preserve">We use the </w:t>
+      </w:r>
+      <w:r>
+        <w:t>‘</w:t>
+      </w:r>
+      <w:r>
+        <w:t>this</w:t>
+      </w:r>
+      <w:r>
+        <w:t>’</w:t>
+      </w:r>
+      <w:r>
+        <w:t xml:space="preserve"> to prevent ‘clashes’ between a local variable and a class ‘property’</w:t>
+      </w:r>
+    </w:p>
+    <w:p>
+      <w:pPr>
+        <w:pStyle w:val="ListBullet"/>
+      </w:pPr>
+      <w:r>
+        <w:t>There is a difference between the Java runtime environment, JRE, needed to run programs, and Java development kit, JDK, which you need for development.</w:t>
+      </w:r>
+    </w:p>
+    <w:p>
+      <w:pPr>
+        <w:pStyle w:val="ListBullet"/>
+      </w:pPr>
+      <w:r>
+        <w:t>A constructor, a method constructing the object defined by the class, is a method with the same name as the class.</w:t>
+      </w:r>
+    </w:p>
+    <w:p>
+      <w:pPr>
+        <w:pStyle w:val="ListBullet"/>
+      </w:pPr>
+      <w:r>
+        <w:t>We can define data structures, like</w:t>
+      </w:r>
+      <w:r>
+        <w:t>:</w:t>
+      </w:r>
+    </w:p>
+    <w:p>
+      <w:pPr>
+        <w:pStyle w:val="ListBullet"/>
+        <w:numPr>
+          <w:ilvl w:val="1"/>
+          <w:numId w:val="1"/>
+        </w:numPr>
+      </w:pPr>
+      <w:r>
+        <w:t>Lists, which stores objects in a number. A downside is that to find a specific item within a list, you need to access all of them</w:t>
+      </w:r>
+    </w:p>
+    <w:p>
+      <w:pPr>
+        <w:pStyle w:val="ListBullet"/>
+        <w:numPr>
+          <w:ilvl w:val="1"/>
+          <w:numId w:val="1"/>
+        </w:numPr>
+      </w:pPr>
+      <w:r>
+        <w:t xml:space="preserve">Maps (Hash/Dictionary), which has a constant access time. </w:t>
+      </w:r>
+      <w:r>
+        <w:t>It works with a key and</w:t>
+      </w:r>
+    </w:p>
+    <w:p>
+      <w:pPr>
+        <w:pStyle w:val="ListBullet"/>
+      </w:pPr>
+      <w:r>
+        <w:t>A ‘final’ variable cannot be overwritten</w:t>
+      </w:r>
+      <w:r>
+        <w:t>, but can be modified / accessed.</w:t>
+      </w:r>
+    </w:p>
+    <w:p>
+      <w:pPr>
+        <w:pStyle w:val="ListBullet"/>
+      </w:pPr>
+      <w:r>
+        <w:t>An abstract class creates a class that has some methods that are not yet implemented.</w:t>
+      </w:r>
+    </w:p>
+    <w:p>
+      <w:pPr>
+        <w:pStyle w:val="ListBullet"/>
+      </w:pPr>
+      <w:r>
+        <w:t>A .jar file is a way of ‘compiling’ programs to be able to run them outside of an IDE. Can also create .exe files (for Windows).</w:t>
+      </w:r>
+    </w:p>
+    <w:p>
+      <w:pPr>
+        <w:pStyle w:val="ListBullet"/>
+      </w:pPr>
+      <w:r>
+        <w:t xml:space="preserve">Interfaces dictate a number of methods an implementation of that interface should have. Then, any class can implement the methods specified by the interface. The </w:t>
       </w:r>
     </w:p>
     <w:p>

</xml_diff>